<commit_message>
use ViewManager Fix edit adding change pw
</commit_message>
<xml_diff>
--- a/docs/DesignChapter.FYP.docx
+++ b/docs/DesignChapter.FYP.docx
@@ -6,54 +6,13 @@
       <w:pPr>
         <w:jc w:val="center"/>
         <w:rPr>
-          <w:sz w:val="44"/>
-          <w:szCs w:val="44"/>
+          <w:sz w:val="52"/>
+          <w:szCs w:val="52"/>
         </w:rPr>
       </w:pPr>
       <w:bookmarkStart w:id="0" w:name="_Hlk63594805"/>
       <w:bookmarkStart w:id="1" w:name="_Hlk63594898"/>
       <w:bookmarkStart w:id="2" w:name="_Toc67045386"/>
-      <w:r>
-        <w:rPr>
-          <w:sz w:val="44"/>
-          <w:szCs w:val="44"/>
-        </w:rPr>
-        <w:t>Department of Information Technology</w:t>
-      </w:r>
-    </w:p>
-    <w:p>
-      <w:pPr>
-        <w:jc w:val="center"/>
-        <w:rPr>
-          <w:sz w:val="44"/>
-          <w:szCs w:val="44"/>
-        </w:rPr>
-      </w:pPr>
-      <w:r>
-        <w:rPr>
-          <w:sz w:val="44"/>
-          <w:szCs w:val="44"/>
-        </w:rPr>
-        <w:t>Limerick Institute of Technology</w:t>
-      </w:r>
-    </w:p>
-    <w:p>
-      <w:pPr>
-        <w:jc w:val="center"/>
-        <w:rPr>
-          <w:sz w:val="44"/>
-          <w:szCs w:val="44"/>
-        </w:rPr>
-      </w:pPr>
-    </w:p>
-    <w:p>
-      <w:pPr>
-        <w:jc w:val="center"/>
-        <w:rPr>
-          <w:sz w:val="52"/>
-          <w:szCs w:val="52"/>
-        </w:rPr>
-      </w:pPr>
       <w:r>
         <w:rPr>
           <w:noProof/>
@@ -173,15 +132,7 @@
     </w:p>
     <w:p>
       <w:pPr>
-        <w:rPr>
-          <w:sz w:val="32"/>
-          <w:szCs w:val="28"/>
-        </w:rPr>
-      </w:pPr>
-    </w:p>
-    <w:p>
-      <w:pPr>
-        <w:spacing w:line="345" w:lineRule="auto"/>
+        <w:spacing w:line="480" w:lineRule="auto"/>
         <w:ind w:left="2037" w:right="1942" w:hanging="4"/>
         <w:jc w:val="center"/>
         <w:rPr>
@@ -192,8 +143,18 @@
         <w:rPr>
           <w:sz w:val="28"/>
         </w:rPr>
-        <w:t xml:space="preserve">A thesis submitted for the degree of </w:t>
-      </w:r>
+        <w:t xml:space="preserve">A thesis submitted for the </w:t>
+      </w:r>
+    </w:p>
+    <w:p>
+      <w:pPr>
+        <w:spacing w:line="480" w:lineRule="auto"/>
+        <w:ind w:left="2037" w:right="1942" w:hanging="4"/>
+        <w:jc w:val="center"/>
+        <w:rPr>
+          <w:sz w:val="28"/>
+        </w:rPr>
+      </w:pPr>
       <w:r>
         <w:rPr>
           <w:i/>
@@ -205,13 +166,7 @@
         <w:rPr>
           <w:sz w:val="28"/>
         </w:rPr>
-        <w:t xml:space="preserve">Supervised by </w:t>
-      </w:r>
-      <w:r>
-        <w:rPr>
-          <w:sz w:val="28"/>
-        </w:rPr>
-        <w:t>Mary Ryan</w:t>
+        <w:t>Supervised by Mary Ryan</w:t>
       </w:r>
     </w:p>
     <w:p>
@@ -279,54 +234,45 @@
           <w:szCs w:val="28"/>
         </w:rPr>
       </w:pPr>
-    </w:p>
-    <w:p>
-      <w:pPr>
-        <w:jc w:val="center"/>
+      <w:r>
         <w:rPr>
           <w:sz w:val="32"/>
           <w:szCs w:val="28"/>
         </w:rPr>
-      </w:pPr>
-      <w:r>
+        <w:t>Niamh Egan</w:t>
+      </w:r>
+    </w:p>
+    <w:p>
+      <w:pPr>
+        <w:jc w:val="center"/>
         <w:rPr>
           <w:sz w:val="32"/>
           <w:szCs w:val="28"/>
         </w:rPr>
-        <w:t>Niamh Egan</w:t>
-      </w:r>
-    </w:p>
-    <w:p>
-      <w:pPr>
-        <w:jc w:val="center"/>
+      </w:pPr>
+      <w:r>
         <w:rPr>
           <w:sz w:val="32"/>
           <w:szCs w:val="28"/>
         </w:rPr>
-      </w:pPr>
-      <w:r>
-        <w:rPr>
-          <w:sz w:val="32"/>
-          <w:szCs w:val="28"/>
-        </w:rPr>
+        <w:t>K00106199</w:t>
+      </w:r>
+    </w:p>
+    <w:p>
+      <w:pPr>
+        <w:jc w:val="center"/>
+      </w:pPr>
+      <w:r>
+        <w:br w:type="page"/>
+      </w:r>
+    </w:p>
+    <w:p>
+      <w:pPr>
+        <w:pStyle w:val="Heading2"/>
+      </w:pPr>
+      <w:bookmarkStart w:id="3" w:name="_Toc67140016"/>
+      <w:r>
         <w:lastRenderedPageBreak/>
-        <w:t>K00106199</w:t>
-      </w:r>
-    </w:p>
-    <w:p>
-      <w:pPr>
-        <w:jc w:val="center"/>
-      </w:pPr>
-      <w:r>
-        <w:br w:type="page"/>
-      </w:r>
-    </w:p>
-    <w:p>
-      <w:pPr>
-        <w:pStyle w:val="Heading2"/>
-      </w:pPr>
-      <w:bookmarkStart w:id="3" w:name="_Toc67140016"/>
-      <w:r>
         <w:t xml:space="preserve">Abstract </w:t>
       </w:r>
       <w:r>
@@ -2536,7 +2482,6 @@
           <w:id w:val="431172816"/>
           <w:citation/>
         </w:sdtPr>
-        <w:sdtEndPr/>
         <w:sdtContent>
           <w:r>
             <w:rPr>
@@ -2692,7 +2637,6 @@
           <w:id w:val="-985546596"/>
           <w:citation/>
         </w:sdtPr>
-        <w:sdtEndPr/>
         <w:sdtContent>
           <w:r>
             <w:rPr>
@@ -2826,7 +2770,6 @@
           <w:id w:val="165372320"/>
           <w:citation/>
         </w:sdtPr>
-        <w:sdtEndPr/>
         <w:sdtContent>
           <w:r>
             <w:rPr>
@@ -3010,7 +2953,6 @@
           <w:id w:val="1292554275"/>
           <w:citation/>
         </w:sdtPr>
-        <w:sdtEndPr/>
         <w:sdtContent>
           <w:r>
             <w:rPr>
@@ -3258,7 +3200,6 @@
           <w:id w:val="1265806144"/>
           <w:citation/>
         </w:sdtPr>
-        <w:sdtEndPr/>
         <w:sdtContent>
           <w:r>
             <w:rPr>
@@ -3536,7 +3477,6 @@
           <w:id w:val="-396755744"/>
           <w:citation/>
         </w:sdtPr>
-        <w:sdtEndPr/>
         <w:sdtContent>
           <w:r>
             <w:rPr>
@@ -3835,7 +3775,6 @@
           <w:id w:val="580562200"/>
           <w:citation/>
         </w:sdtPr>
-        <w:sdtEndPr/>
         <w:sdtContent>
           <w:r>
             <w:rPr>
@@ -14598,27 +14537,14 @@
       <w:r>
         <w:t xml:space="preserve">Figure </w:t>
       </w:r>
-      <w:r>
-        <w:fldChar w:fldCharType="begin"/>
-      </w:r>
-      <w:r>
-        <w:instrText xml:space="preserve"> SEQ Figure \* ARABIC </w:instrText>
-      </w:r>
-      <w:r>
-        <w:fldChar w:fldCharType="separate"/>
-      </w:r>
-      <w:r>
-        <w:rPr>
-          <w:noProof/>
-        </w:rPr>
-        <w:t>1</w:t>
-      </w:r>
-      <w:r>
-        <w:rPr>
-          <w:noProof/>
-        </w:rPr>
-        <w:fldChar w:fldCharType="end"/>
-      </w:r>
+      <w:fldSimple w:instr=" SEQ Figure \* ARABIC ">
+        <w:r>
+          <w:rPr>
+            <w:noProof/>
+          </w:rPr>
+          <w:t>1</w:t>
+        </w:r>
+      </w:fldSimple>
       <w:r>
         <w:t xml:space="preserve"> Login Page</w:t>
       </w:r>
@@ -14688,27 +14614,14 @@
       <w:r>
         <w:t xml:space="preserve">Figure </w:t>
       </w:r>
-      <w:r>
-        <w:fldChar w:fldCharType="begin"/>
-      </w:r>
-      <w:r>
-        <w:instrText xml:space="preserve"> SEQ Figure \* ARABIC </w:instrText>
-      </w:r>
-      <w:r>
-        <w:fldChar w:fldCharType="separate"/>
-      </w:r>
-      <w:r>
-        <w:rPr>
-          <w:noProof/>
-        </w:rPr>
-        <w:t>2</w:t>
-      </w:r>
-      <w:r>
-        <w:rPr>
-          <w:noProof/>
-        </w:rPr>
-        <w:fldChar w:fldCharType="end"/>
-      </w:r>
+      <w:fldSimple w:instr=" SEQ Figure \* ARABIC ">
+        <w:r>
+          <w:rPr>
+            <w:noProof/>
+          </w:rPr>
+          <w:t>2</w:t>
+        </w:r>
+      </w:fldSimple>
       <w:r>
         <w:t xml:space="preserve"> Logout Screen</w:t>
       </w:r>
@@ -14880,27 +14793,14 @@
       <w:r>
         <w:t xml:space="preserve">Figure </w:t>
       </w:r>
-      <w:r>
-        <w:fldChar w:fldCharType="begin"/>
-      </w:r>
-      <w:r>
-        <w:instrText xml:space="preserve"> SEQ Figure \* ARABIC </w:instrText>
-      </w:r>
-      <w:r>
-        <w:fldChar w:fldCharType="separate"/>
-      </w:r>
-      <w:r>
-        <w:rPr>
-          <w:noProof/>
-        </w:rPr>
-        <w:t>3</w:t>
-      </w:r>
-      <w:r>
-        <w:rPr>
-          <w:noProof/>
-        </w:rPr>
-        <w:fldChar w:fldCharType="end"/>
-      </w:r>
+      <w:fldSimple w:instr=" SEQ Figure \* ARABIC ">
+        <w:r>
+          <w:rPr>
+            <w:noProof/>
+          </w:rPr>
+          <w:t>3</w:t>
+        </w:r>
+      </w:fldSimple>
       <w:r>
         <w:t xml:space="preserve"> User/</w:t>
       </w:r>
@@ -15022,27 +14922,14 @@
       <w:r>
         <w:t xml:space="preserve">Figure </w:t>
       </w:r>
-      <w:r>
-        <w:fldChar w:fldCharType="begin"/>
-      </w:r>
-      <w:r>
-        <w:instrText xml:space="preserve"> SEQ Figure \* ARABIC </w:instrText>
-      </w:r>
-      <w:r>
-        <w:fldChar w:fldCharType="separate"/>
-      </w:r>
-      <w:r>
-        <w:rPr>
-          <w:noProof/>
-        </w:rPr>
-        <w:t>4</w:t>
-      </w:r>
-      <w:r>
-        <w:rPr>
-          <w:noProof/>
-        </w:rPr>
-        <w:fldChar w:fldCharType="end"/>
-      </w:r>
+      <w:fldSimple w:instr=" SEQ Figure \* ARABIC ">
+        <w:r>
+          <w:rPr>
+            <w:noProof/>
+          </w:rPr>
+          <w:t>4</w:t>
+        </w:r>
+      </w:fldSimple>
       <w:r>
         <w:t xml:space="preserve"> User/</w:t>
       </w:r>
@@ -15153,27 +15040,14 @@
       <w:r>
         <w:t xml:space="preserve">Figure </w:t>
       </w:r>
-      <w:r>
-        <w:fldChar w:fldCharType="begin"/>
-      </w:r>
-      <w:r>
-        <w:instrText xml:space="preserve"> SEQ Figure \* ARABIC </w:instrText>
-      </w:r>
-      <w:r>
-        <w:fldChar w:fldCharType="separate"/>
-      </w:r>
-      <w:r>
-        <w:rPr>
-          <w:noProof/>
-        </w:rPr>
-        <w:t>5</w:t>
-      </w:r>
-      <w:r>
-        <w:rPr>
-          <w:noProof/>
-        </w:rPr>
-        <w:fldChar w:fldCharType="end"/>
-      </w:r>
+      <w:fldSimple w:instr=" SEQ Figure \* ARABIC ">
+        <w:r>
+          <w:rPr>
+            <w:noProof/>
+          </w:rPr>
+          <w:t>5</w:t>
+        </w:r>
+      </w:fldSimple>
       <w:r>
         <w:t xml:space="preserve"> User/</w:t>
       </w:r>
@@ -15367,27 +15241,14 @@
       <w:r>
         <w:t xml:space="preserve">Figure </w:t>
       </w:r>
-      <w:r>
-        <w:fldChar w:fldCharType="begin"/>
-      </w:r>
-      <w:r>
-        <w:instrText xml:space="preserve"> SEQ Figure \* ARABIC </w:instrText>
-      </w:r>
-      <w:r>
-        <w:fldChar w:fldCharType="separate"/>
-      </w:r>
-      <w:r>
-        <w:rPr>
-          <w:noProof/>
-        </w:rPr>
-        <w:t>6</w:t>
-      </w:r>
-      <w:r>
-        <w:rPr>
-          <w:noProof/>
-        </w:rPr>
-        <w:fldChar w:fldCharType="end"/>
-      </w:r>
+      <w:fldSimple w:instr=" SEQ Figure \* ARABIC ">
+        <w:r>
+          <w:rPr>
+            <w:noProof/>
+          </w:rPr>
+          <w:t>6</w:t>
+        </w:r>
+      </w:fldSimple>
       <w:r>
         <w:t xml:space="preserve"> Registration View</w:t>
       </w:r>
@@ -15538,27 +15399,14 @@
       <w:r>
         <w:t xml:space="preserve">Figure </w:t>
       </w:r>
-      <w:r>
-        <w:fldChar w:fldCharType="begin"/>
-      </w:r>
-      <w:r>
-        <w:instrText xml:space="preserve"> SEQ Figure \* ARABIC </w:instrText>
-      </w:r>
-      <w:r>
-        <w:fldChar w:fldCharType="separate"/>
-      </w:r>
-      <w:r>
-        <w:rPr>
-          <w:noProof/>
-        </w:rPr>
-        <w:t>7</w:t>
-      </w:r>
-      <w:r>
-        <w:rPr>
-          <w:noProof/>
-        </w:rPr>
-        <w:fldChar w:fldCharType="end"/>
-      </w:r>
+      <w:fldSimple w:instr=" SEQ Figure \* ARABIC ">
+        <w:r>
+          <w:rPr>
+            <w:noProof/>
+          </w:rPr>
+          <w:t>7</w:t>
+        </w:r>
+      </w:fldSimple>
       <w:r>
         <w:t xml:space="preserve"> Activity Diagram Log In / Register</w:t>
       </w:r>
@@ -15656,27 +15504,14 @@
       <w:r>
         <w:t xml:space="preserve">Figure </w:t>
       </w:r>
-      <w:r>
-        <w:fldChar w:fldCharType="begin"/>
-      </w:r>
-      <w:r>
-        <w:instrText xml:space="preserve"> SEQ Figure \* ARABIC </w:instrText>
-      </w:r>
-      <w:r>
-        <w:fldChar w:fldCharType="separate"/>
-      </w:r>
-      <w:r>
-        <w:rPr>
-          <w:noProof/>
-        </w:rPr>
-        <w:t>8</w:t>
-      </w:r>
-      <w:r>
-        <w:rPr>
-          <w:noProof/>
-        </w:rPr>
-        <w:fldChar w:fldCharType="end"/>
-      </w:r>
+      <w:fldSimple w:instr=" SEQ Figure \* ARABIC ">
+        <w:r>
+          <w:rPr>
+            <w:noProof/>
+          </w:rPr>
+          <w:t>8</w:t>
+        </w:r>
+      </w:fldSimple>
       <w:r>
         <w:t xml:space="preserve"> EER Diagram Favours4Neighbours</w:t>
       </w:r>
@@ -16100,27 +15935,14 @@
       <w:r>
         <w:t xml:space="preserve">Figure </w:t>
       </w:r>
-      <w:r>
-        <w:fldChar w:fldCharType="begin"/>
-      </w:r>
-      <w:r>
-        <w:instrText xml:space="preserve"> SEQ Figure \* ARABIC </w:instrText>
-      </w:r>
-      <w:r>
-        <w:fldChar w:fldCharType="separate"/>
-      </w:r>
-      <w:r>
-        <w:rPr>
-          <w:noProof/>
-        </w:rPr>
-        <w:t>9</w:t>
-      </w:r>
-      <w:r>
-        <w:rPr>
-          <w:noProof/>
-        </w:rPr>
-        <w:fldChar w:fldCharType="end"/>
-      </w:r>
+      <w:fldSimple w:instr=" SEQ Figure \* ARABIC ">
+        <w:r>
+          <w:rPr>
+            <w:noProof/>
+          </w:rPr>
+          <w:t>9</w:t>
+        </w:r>
+      </w:fldSimple>
       <w:r>
         <w:t xml:space="preserve"> Model View Controller Fram</w:t>
       </w:r>
@@ -16212,27 +16034,14 @@
       <w:r>
         <w:t xml:space="preserve">Figure </w:t>
       </w:r>
-      <w:r>
-        <w:fldChar w:fldCharType="begin"/>
-      </w:r>
-      <w:r>
-        <w:instrText xml:space="preserve"> SEQ Figure \* ARABIC </w:instrText>
-      </w:r>
-      <w:r>
-        <w:fldChar w:fldCharType="separate"/>
-      </w:r>
-      <w:r>
-        <w:rPr>
-          <w:noProof/>
-        </w:rPr>
-        <w:t>10</w:t>
-      </w:r>
-      <w:r>
-        <w:rPr>
-          <w:noProof/>
-        </w:rPr>
-        <w:fldChar w:fldCharType="end"/>
-      </w:r>
+      <w:fldSimple w:instr=" SEQ Figure \* ARABIC ">
+        <w:r>
+          <w:rPr>
+            <w:noProof/>
+          </w:rPr>
+          <w:t>10</w:t>
+        </w:r>
+      </w:fldSimple>
       <w:r>
         <w:t xml:space="preserve"> Logical Architecture Diagram</w:t>
       </w:r>
@@ -16592,6 +16401,92 @@
         <w:t>Conclusion</w:t>
       </w:r>
       <w:bookmarkEnd w:id="49"/>
+    </w:p>
+    <w:p>
+      <w:pPr>
+        <w:jc w:val="left"/>
+        <w:rPr>
+          <w:lang w:val="en-IE"/>
+        </w:rPr>
+      </w:pPr>
+    </w:p>
+    <w:p>
+      <w:pPr>
+        <w:jc w:val="left"/>
+        <w:rPr>
+          <w:lang w:val="en-IE"/>
+        </w:rPr>
+      </w:pPr>
+      <w:r>
+        <w:rPr>
+          <w:lang w:val="en-IE"/>
+        </w:rPr>
+        <w:t xml:space="preserve">The development of this web application </w:t>
+      </w:r>
+    </w:p>
+    <w:p>
+      <w:pPr>
+        <w:jc w:val="left"/>
+        <w:rPr>
+          <w:lang w:val="en-IE"/>
+        </w:rPr>
+      </w:pPr>
+      <w:r>
+        <w:rPr>
+          <w:lang w:val="en-IE"/>
+        </w:rPr>
+        <w:t xml:space="preserve">Agile </w:t>
+      </w:r>
+    </w:p>
+    <w:p>
+      <w:pPr>
+        <w:jc w:val="left"/>
+        <w:rPr>
+          <w:lang w:val="en-IE"/>
+        </w:rPr>
+      </w:pPr>
+      <w:r>
+        <w:rPr>
+          <w:lang w:val="en-IE"/>
+        </w:rPr>
+        <w:t xml:space="preserve">Iterative process </w:t>
+      </w:r>
+    </w:p>
+    <w:p>
+      <w:pPr>
+        <w:jc w:val="left"/>
+        <w:rPr>
+          <w:lang w:val="en-IE"/>
+        </w:rPr>
+      </w:pPr>
+      <w:r>
+        <w:rPr>
+          <w:lang w:val="en-IE"/>
+        </w:rPr>
+        <w:t>Time</w:t>
+      </w:r>
+    </w:p>
+    <w:p>
+      <w:pPr>
+        <w:jc w:val="left"/>
+        <w:rPr>
+          <w:lang w:val="en-IE"/>
+        </w:rPr>
+      </w:pPr>
+      <w:r>
+        <w:rPr>
+          <w:lang w:val="en-IE"/>
+        </w:rPr>
+        <w:t xml:space="preserve">Security </w:t>
+      </w:r>
+    </w:p>
+    <w:p>
+      <w:pPr>
+        <w:jc w:val="left"/>
+        <w:rPr>
+          <w:lang w:val="en-IE"/>
+        </w:rPr>
+      </w:pPr>
     </w:p>
     <w:p>
       <w:pPr>

</xml_diff>